<commit_message>
Poster Spiel finished ...
... and very little work on draft done
</commit_message>
<xml_diff>
--- a/KrkosekMeetingNotes.docx
+++ b/KrkosekMeetingNotes.docx
@@ -5154,74 +5154,188 @@
         <w:rPr>
           <w:color w:val="FF0000"/>
         </w:rPr>
-        <w:t>Double check th</w:t>
+        <w:t>Double check that I’ve ordered Johnstone Strait and Discovery Island correctly in the plot</w:t>
+      </w:r>
+    </w:p>
+    <w:p>
+      <w:pPr>
+        <w:pStyle w:val="ListParagraph"/>
+        <w:numPr>
+          <w:ilvl w:val="0"/>
+          <w:numId w:val="13"/>
+        </w:numPr>
+        <w:rPr>
+          <w:color w:val="FF0000"/>
+        </w:rPr>
+      </w:pPr>
+      <w:r>
+        <w:rPr>
+          <w:color w:val="FF0000"/>
+        </w:rPr>
+        <w:t xml:space="preserve">Separate out the </w:t>
+      </w:r>
+      <w:proofErr w:type="spellStart"/>
+      <w:r>
+        <w:rPr>
+          <w:color w:val="FF0000"/>
+        </w:rPr>
+        <w:t>leps</w:t>
+      </w:r>
+      <w:proofErr w:type="spellEnd"/>
+      <w:r>
+        <w:rPr>
+          <w:color w:val="FF0000"/>
+        </w:rPr>
+        <w:t xml:space="preserve"> and the </w:t>
+      </w:r>
+      <w:proofErr w:type="spellStart"/>
+      <w:r>
+        <w:rPr>
+          <w:color w:val="FF0000"/>
+        </w:rPr>
+        <w:t>cal</w:t>
+      </w:r>
+      <w:proofErr w:type="spellEnd"/>
+      <w:r>
+        <w:rPr>
+          <w:color w:val="FF0000"/>
+        </w:rPr>
+        <w:t xml:space="preserve"> for the bootstraps</w:t>
+      </w:r>
+    </w:p>
+    <w:p>
+      <w:pPr>
+        <w:pStyle w:val="ListParagraph"/>
+        <w:numPr>
+          <w:ilvl w:val="0"/>
+          <w:numId w:val="13"/>
+        </w:numPr>
+      </w:pPr>
+    </w:p>
+    <w:p>
+      <w:r>
+        <w:t>04/03/19</w:t>
+      </w:r>
+    </w:p>
+    <w:p>
+      <w:pPr>
+        <w:pStyle w:val="ListParagraph"/>
+        <w:numPr>
+          <w:ilvl w:val="0"/>
+          <w:numId w:val="14"/>
+        </w:numPr>
+      </w:pPr>
+      <w:r>
+        <w:t>Poster all good?</w:t>
+      </w:r>
+    </w:p>
+    <w:p>
+      <w:pPr>
+        <w:pStyle w:val="ListParagraph"/>
+        <w:numPr>
+          <w:ilvl w:val="0"/>
+          <w:numId w:val="14"/>
+        </w:numPr>
+      </w:pPr>
+      <w:r>
+        <w:t>Intro – mostly look at the first 2 paragraphs, tell me if I’m on the right track</w:t>
+      </w:r>
+    </w:p>
+    <w:p>
+      <w:pPr>
+        <w:pStyle w:val="ListParagraph"/>
+        <w:numPr>
+          <w:ilvl w:val="0"/>
+          <w:numId w:val="14"/>
+        </w:numPr>
+      </w:pPr>
+      <w:r>
+        <w:t xml:space="preserve">Discussion – main points okay? Am I going in the right direction? </w:t>
+      </w:r>
+    </w:p>
+    <w:p>
+      <w:pPr>
+        <w:pStyle w:val="ListParagraph"/>
+        <w:numPr>
+          <w:ilvl w:val="0"/>
+          <w:numId w:val="14"/>
+        </w:numPr>
+      </w:pPr>
+      <w:r>
+        <w:t>What is the ‘take-home’ that you want these results to tell?</w:t>
+      </w:r>
+    </w:p>
+    <w:p>
+      <w:pPr>
+        <w:pStyle w:val="ListParagraph"/>
+        <w:numPr>
+          <w:ilvl w:val="0"/>
+          <w:numId w:val="14"/>
+        </w:numPr>
+      </w:pPr>
+      <w:r>
+        <w:t xml:space="preserve">Other questions: I feel like I get very much caught up in what I should be spending my time on, and it never seems to be a good option – I feel like I need to get domain knowledge (obviously), but also that I need to learn new methods and new software etc. </w:t>
+      </w:r>
+    </w:p>
+    <w:p>
+      <w:pPr>
+        <w:pStyle w:val="ListParagraph"/>
+        <w:numPr>
+          <w:ilvl w:val="1"/>
+          <w:numId w:val="14"/>
+        </w:numPr>
+      </w:pPr>
+      <w:r>
+        <w:t xml:space="preserve">How much effort would you say should go into things like getting a better grounding in math, versus getting much more domain knowledge, versus spending time learning to code in new languages </w:t>
+      </w:r>
+      <w:proofErr w:type="spellStart"/>
+      <w:r>
+        <w:t>etc</w:t>
+      </w:r>
+      <w:proofErr w:type="spellEnd"/>
+      <w:r>
+        <w:t xml:space="preserve"> </w:t>
+      </w:r>
+      <w:proofErr w:type="spellStart"/>
+      <w:r>
+        <w:t>etc</w:t>
+      </w:r>
+      <w:proofErr w:type="spellEnd"/>
+      <w:r>
+        <w:t>?</w:t>
+      </w:r>
+    </w:p>
+    <w:p>
+      <w:pPr>
+        <w:pStyle w:val="ListParagraph"/>
+        <w:numPr>
+          <w:ilvl w:val="1"/>
+          <w:numId w:val="14"/>
+        </w:numPr>
+      </w:pPr>
+      <w:r>
+        <w:t xml:space="preserve">Essentially, how do you tackle the seemingly impossible problem of how the hell do I acquire all this knowledge it seems I need to know, and how much of it do I REALLY need to know? Because I’m kind of unclear on the whole </w:t>
+      </w:r>
+      <w:r>
+        <w:t>shebang</w:t>
+      </w:r>
+    </w:p>
+    <w:p>
+      <w:pPr>
+        <w:rPr>
+          <w:color w:val="FF0000"/>
+        </w:rPr>
+      </w:pPr>
+      <w:r>
+        <w:rPr>
+          <w:color w:val="FF0000"/>
+        </w:rPr>
+        <w:lastRenderedPageBreak/>
+        <w:t>Notes taken on the manuscript itself today</w:t>
       </w:r>
       <w:bookmarkStart w:id="0" w:name="_GoBack"/>
       <w:bookmarkEnd w:id="0"/>
-      <w:r>
-        <w:rPr>
-          <w:color w:val="FF0000"/>
-        </w:rPr>
-        <w:t>at I’ve ordered Johnstone Strait and Discovery Island correctly in the plot</w:t>
-      </w:r>
-    </w:p>
-    <w:p>
-      <w:pPr>
-        <w:pStyle w:val="ListParagraph"/>
-        <w:numPr>
-          <w:ilvl w:val="0"/>
-          <w:numId w:val="13"/>
-        </w:numPr>
-        <w:rPr>
-          <w:color w:val="FF0000"/>
-        </w:rPr>
-      </w:pPr>
-      <w:r>
-        <w:rPr>
-          <w:color w:val="FF0000"/>
-        </w:rPr>
-        <w:t xml:space="preserve">Separate out the </w:t>
-      </w:r>
-      <w:proofErr w:type="spellStart"/>
-      <w:r>
-        <w:rPr>
-          <w:color w:val="FF0000"/>
-        </w:rPr>
-        <w:t>leps</w:t>
-      </w:r>
-      <w:proofErr w:type="spellEnd"/>
-      <w:r>
-        <w:rPr>
-          <w:color w:val="FF0000"/>
-        </w:rPr>
-        <w:t xml:space="preserve"> and the </w:t>
-      </w:r>
-      <w:proofErr w:type="spellStart"/>
-      <w:r>
-        <w:rPr>
-          <w:color w:val="FF0000"/>
-        </w:rPr>
-        <w:t>cal</w:t>
-      </w:r>
-      <w:proofErr w:type="spellEnd"/>
-      <w:r>
-        <w:rPr>
-          <w:color w:val="FF0000"/>
-        </w:rPr>
-        <w:t xml:space="preserve"> for the bootstraps</w:t>
-      </w:r>
-    </w:p>
-    <w:p>
-      <w:pPr>
-        <w:pStyle w:val="ListParagraph"/>
-        <w:numPr>
-          <w:ilvl w:val="0"/>
-          <w:numId w:val="13"/>
-        </w:numPr>
-      </w:pPr>
-    </w:p>
-    <w:p/>
-    <w:p/>
+    </w:p>
     <w:p/>
     <w:p/>
     <w:sectPr>
@@ -5965,6 +6079,119 @@
     </w:lvl>
   </w:abstractNum>
   <w:abstractNum w:abstractNumId="6" w15:restartNumberingAfterBreak="0">
+    <w:nsid w:val="2BDE1B6C"/>
+    <w:multiLevelType w:val="hybridMultilevel"/>
+    <w:tmpl w:val="64AC931C"/>
+    <w:lvl w:ilvl="0" w:tplc="10090001">
+      <w:start w:val="1"/>
+      <w:numFmt w:val="bullet"/>
+      <w:lvlText w:val=""/>
+      <w:lvlJc w:val="left"/>
+      <w:pPr>
+        <w:ind w:left="720" w:hanging="360"/>
+      </w:pPr>
+      <w:rPr>
+        <w:rFonts w:ascii="Symbol" w:hAnsi="Symbol" w:hint="default"/>
+      </w:rPr>
+    </w:lvl>
+    <w:lvl w:ilvl="1" w:tplc="10090003">
+      <w:start w:val="1"/>
+      <w:numFmt w:val="bullet"/>
+      <w:lvlText w:val="o"/>
+      <w:lvlJc w:val="left"/>
+      <w:pPr>
+        <w:ind w:left="1440" w:hanging="360"/>
+      </w:pPr>
+      <w:rPr>
+        <w:rFonts w:ascii="Courier New" w:hAnsi="Courier New" w:cs="Courier New" w:hint="default"/>
+      </w:rPr>
+    </w:lvl>
+    <w:lvl w:ilvl="2" w:tplc="10090005" w:tentative="1">
+      <w:start w:val="1"/>
+      <w:numFmt w:val="bullet"/>
+      <w:lvlText w:val=""/>
+      <w:lvlJc w:val="left"/>
+      <w:pPr>
+        <w:ind w:left="2160" w:hanging="360"/>
+      </w:pPr>
+      <w:rPr>
+        <w:rFonts w:ascii="Wingdings" w:hAnsi="Wingdings" w:hint="default"/>
+      </w:rPr>
+    </w:lvl>
+    <w:lvl w:ilvl="3" w:tplc="10090001" w:tentative="1">
+      <w:start w:val="1"/>
+      <w:numFmt w:val="bullet"/>
+      <w:lvlText w:val=""/>
+      <w:lvlJc w:val="left"/>
+      <w:pPr>
+        <w:ind w:left="2880" w:hanging="360"/>
+      </w:pPr>
+      <w:rPr>
+        <w:rFonts w:ascii="Symbol" w:hAnsi="Symbol" w:hint="default"/>
+      </w:rPr>
+    </w:lvl>
+    <w:lvl w:ilvl="4" w:tplc="10090003" w:tentative="1">
+      <w:start w:val="1"/>
+      <w:numFmt w:val="bullet"/>
+      <w:lvlText w:val="o"/>
+      <w:lvlJc w:val="left"/>
+      <w:pPr>
+        <w:ind w:left="3600" w:hanging="360"/>
+      </w:pPr>
+      <w:rPr>
+        <w:rFonts w:ascii="Courier New" w:hAnsi="Courier New" w:cs="Courier New" w:hint="default"/>
+      </w:rPr>
+    </w:lvl>
+    <w:lvl w:ilvl="5" w:tplc="10090005" w:tentative="1">
+      <w:start w:val="1"/>
+      <w:numFmt w:val="bullet"/>
+      <w:lvlText w:val=""/>
+      <w:lvlJc w:val="left"/>
+      <w:pPr>
+        <w:ind w:left="4320" w:hanging="360"/>
+      </w:pPr>
+      <w:rPr>
+        <w:rFonts w:ascii="Wingdings" w:hAnsi="Wingdings" w:hint="default"/>
+      </w:rPr>
+    </w:lvl>
+    <w:lvl w:ilvl="6" w:tplc="10090001" w:tentative="1">
+      <w:start w:val="1"/>
+      <w:numFmt w:val="bullet"/>
+      <w:lvlText w:val=""/>
+      <w:lvlJc w:val="left"/>
+      <w:pPr>
+        <w:ind w:left="5040" w:hanging="360"/>
+      </w:pPr>
+      <w:rPr>
+        <w:rFonts w:ascii="Symbol" w:hAnsi="Symbol" w:hint="default"/>
+      </w:rPr>
+    </w:lvl>
+    <w:lvl w:ilvl="7" w:tplc="10090003" w:tentative="1">
+      <w:start w:val="1"/>
+      <w:numFmt w:val="bullet"/>
+      <w:lvlText w:val="o"/>
+      <w:lvlJc w:val="left"/>
+      <w:pPr>
+        <w:ind w:left="5760" w:hanging="360"/>
+      </w:pPr>
+      <w:rPr>
+        <w:rFonts w:ascii="Courier New" w:hAnsi="Courier New" w:cs="Courier New" w:hint="default"/>
+      </w:rPr>
+    </w:lvl>
+    <w:lvl w:ilvl="8" w:tplc="10090005" w:tentative="1">
+      <w:start w:val="1"/>
+      <w:numFmt w:val="bullet"/>
+      <w:lvlText w:val=""/>
+      <w:lvlJc w:val="left"/>
+      <w:pPr>
+        <w:ind w:left="6480" w:hanging="360"/>
+      </w:pPr>
+      <w:rPr>
+        <w:rFonts w:ascii="Wingdings" w:hAnsi="Wingdings" w:hint="default"/>
+      </w:rPr>
+    </w:lvl>
+  </w:abstractNum>
+  <w:abstractNum w:abstractNumId="7" w15:restartNumberingAfterBreak="0">
     <w:nsid w:val="62C30E83"/>
     <w:multiLevelType w:val="hybridMultilevel"/>
     <w:tmpl w:val="B94E8E8A"/>
@@ -6077,7 +6304,7 @@
       </w:rPr>
     </w:lvl>
   </w:abstractNum>
-  <w:abstractNum w:abstractNumId="7" w15:restartNumberingAfterBreak="0">
+  <w:abstractNum w:abstractNumId="8" w15:restartNumberingAfterBreak="0">
     <w:nsid w:val="6A48157B"/>
     <w:multiLevelType w:val="hybridMultilevel"/>
     <w:tmpl w:val="672461DE"/>
@@ -6190,7 +6417,7 @@
       </w:rPr>
     </w:lvl>
   </w:abstractNum>
-  <w:abstractNum w:abstractNumId="8" w15:restartNumberingAfterBreak="0">
+  <w:abstractNum w:abstractNumId="9" w15:restartNumberingAfterBreak="0">
     <w:nsid w:val="6B6F58AC"/>
     <w:multiLevelType w:val="hybridMultilevel"/>
     <w:tmpl w:val="02A00F70"/>
@@ -6303,7 +6530,7 @@
       </w:rPr>
     </w:lvl>
   </w:abstractNum>
-  <w:abstractNum w:abstractNumId="9" w15:restartNumberingAfterBreak="0">
+  <w:abstractNum w:abstractNumId="10" w15:restartNumberingAfterBreak="0">
     <w:nsid w:val="6D547E85"/>
     <w:multiLevelType w:val="hybridMultilevel"/>
     <w:tmpl w:val="26E43D4A"/>
@@ -6416,7 +6643,7 @@
       </w:rPr>
     </w:lvl>
   </w:abstractNum>
-  <w:abstractNum w:abstractNumId="10" w15:restartNumberingAfterBreak="0">
+  <w:abstractNum w:abstractNumId="11" w15:restartNumberingAfterBreak="0">
     <w:nsid w:val="793C3E0E"/>
     <w:multiLevelType w:val="hybridMultilevel"/>
     <w:tmpl w:val="8B8015DC"/>
@@ -6529,7 +6756,7 @@
       </w:rPr>
     </w:lvl>
   </w:abstractNum>
-  <w:abstractNum w:abstractNumId="11" w15:restartNumberingAfterBreak="0">
+  <w:abstractNum w:abstractNumId="12" w15:restartNumberingAfterBreak="0">
     <w:nsid w:val="7A74150E"/>
     <w:multiLevelType w:val="hybridMultilevel"/>
     <w:tmpl w:val="75F21E82"/>
@@ -6642,7 +6869,7 @@
       </w:rPr>
     </w:lvl>
   </w:abstractNum>
-  <w:abstractNum w:abstractNumId="12" w15:restartNumberingAfterBreak="0">
+  <w:abstractNum w:abstractNumId="13" w15:restartNumberingAfterBreak="0">
     <w:nsid w:val="7EA37D74"/>
     <w:multiLevelType w:val="hybridMultilevel"/>
     <w:tmpl w:val="1C4AB5C0"/>
@@ -6759,40 +6986,43 @@
     <w:abstractNumId w:val="1"/>
   </w:num>
   <w:num w:numId="2">
-    <w:abstractNumId w:val="8"/>
+    <w:abstractNumId w:val="9"/>
   </w:num>
   <w:num w:numId="3">
     <w:abstractNumId w:val="5"/>
   </w:num>
   <w:num w:numId="4">
-    <w:abstractNumId w:val="12"/>
+    <w:abstractNumId w:val="13"/>
   </w:num>
   <w:num w:numId="5">
-    <w:abstractNumId w:val="10"/>
+    <w:abstractNumId w:val="11"/>
   </w:num>
   <w:num w:numId="6">
     <w:abstractNumId w:val="3"/>
   </w:num>
   <w:num w:numId="7">
-    <w:abstractNumId w:val="6"/>
+    <w:abstractNumId w:val="7"/>
   </w:num>
   <w:num w:numId="8">
-    <w:abstractNumId w:val="7"/>
+    <w:abstractNumId w:val="8"/>
   </w:num>
   <w:num w:numId="9">
     <w:abstractNumId w:val="4"/>
   </w:num>
   <w:num w:numId="10">
-    <w:abstractNumId w:val="11"/>
+    <w:abstractNumId w:val="12"/>
   </w:num>
   <w:num w:numId="11">
     <w:abstractNumId w:val="2"/>
   </w:num>
   <w:num w:numId="12">
-    <w:abstractNumId w:val="9"/>
+    <w:abstractNumId w:val="10"/>
   </w:num>
   <w:num w:numId="13">
     <w:abstractNumId w:val="0"/>
+  </w:num>
+  <w:num w:numId="14">
+    <w:abstractNumId w:val="6"/>
   </w:num>
 </w:numbering>
 </file>

</xml_diff>